<commit_message>
Update sample code, Session
</commit_message>
<xml_diff>
--- a/Other Libs/Open Source Libraries.docx
+++ b/Other Libs/Open Source Libraries.docx
@@ -220,8 +220,6 @@
       </w:hyperlink>
     </w:p>
     <w:p>
-      <w:bookmarkStart w:id="0" w:name="_GoBack"/>
-      <w:bookmarkEnd w:id="0"/>
       <w:r>
         <w:t>…</w:t>
       </w:r>
@@ -356,7 +354,42 @@
       </w:hyperlink>
     </w:p>
     <w:p/>
+    <w:p>
+      <w:r>
+        <w:t>9. Customized UILabel for Attributed Text</w:t>
+      </w:r>
+    </w:p>
+    <w:p>
+      <w:hyperlink r:id="rId16" w:history="1">
+        <w:r>
+          <w:rPr>
+            <w:rStyle w:val="Hyperlink"/>
+          </w:rPr>
+          <w:t>https://github.com/AliSoftware/OHAttributedLabel</w:t>
+        </w:r>
+      </w:hyperlink>
+    </w:p>
     <w:p/>
+    <w:p>
+      <w:r>
+        <w:t>10. Customized UILabel for text effect</w:t>
+      </w:r>
+      <w:bookmarkStart w:id="0" w:name="_GoBack"/>
+      <w:bookmarkEnd w:id="0"/>
+      <w:r>
+        <w:t xml:space="preserve"> </w:t>
+      </w:r>
+    </w:p>
+    <w:p>
+      <w:hyperlink r:id="rId17" w:history="1">
+        <w:r>
+          <w:rPr>
+            <w:rStyle w:val="Hyperlink"/>
+          </w:rPr>
+          <w:t>https://github.com/nicklockwood/FXLabel</w:t>
+        </w:r>
+      </w:hyperlink>
+    </w:p>
     <w:p/>
     <w:sectPr>
       <w:pgSz w:w="12240" w:h="15840"/>

</xml_diff>